<commit_message>
Update ATIP solution sheet
</commit_message>
<xml_diff>
--- a/target/whitepaper/已翻译 - SUSE-ATIP-solution-sheet.docx
+++ b/target/whitepaper/已翻译 - SUSE-ATIP-solution-sheet.docx
@@ -696,15 +696,15 @@
                         <wps:spPr>
                           <a:xfrm>
                             <a:off x="0" y="0"/>
-                            <a:ext cx="335880" cy="197640"/>
+                            <a:ext cx="334800" cy="196200"/>
                           </a:xfrm>
                           <a:custGeom>
                             <a:avLst/>
                             <a:gdLst>
-                              <a:gd name="textAreaLeft" fmla="*/ 0 w 190440"/>
-                              <a:gd name="textAreaRight" fmla="*/ 192960 w 190440"/>
-                              <a:gd name="textAreaTop" fmla="*/ 0 h 111960"/>
-                              <a:gd name="textAreaBottom" fmla="*/ 114480 h 111960"/>
+                              <a:gd name="textAreaLeft" fmla="*/ 0 w 189720"/>
+                              <a:gd name="textAreaRight" fmla="*/ 192960 w 189720"/>
+                              <a:gd name="textAreaTop" fmla="*/ 0 h 111240"/>
+                              <a:gd name="textAreaBottom" fmla="*/ 114480 h 111240"/>
                             </a:gdLst>
                             <a:ahLst/>
                             <a:rect l="textAreaLeft" t="textAreaTop" r="textAreaRight" b="textAreaBottom"/>
@@ -834,15 +834,15 @@
                         <wps:spPr>
                           <a:xfrm>
                             <a:off x="42480" y="148680"/>
-                            <a:ext cx="80640" cy="101520"/>
+                            <a:ext cx="79200" cy="100440"/>
                           </a:xfrm>
                           <a:custGeom>
                             <a:avLst/>
                             <a:gdLst>
-                              <a:gd name="textAreaLeft" fmla="*/ 0 w 45720"/>
-                              <a:gd name="textAreaRight" fmla="*/ 48240 w 45720"/>
-                              <a:gd name="textAreaTop" fmla="*/ 0 h 57600"/>
-                              <a:gd name="textAreaBottom" fmla="*/ 60120 h 57600"/>
+                              <a:gd name="textAreaLeft" fmla="*/ 0 w 45000"/>
+                              <a:gd name="textAreaRight" fmla="*/ 48240 w 45000"/>
+                              <a:gd name="textAreaTop" fmla="*/ 0 h 56880"/>
+                              <a:gd name="textAreaBottom" fmla="*/ 60120 h 56880"/>
                             </a:gdLst>
                             <a:ahLst/>
                             <a:rect l="textAreaLeft" t="textAreaTop" r="textAreaRight" b="textAreaBottom"/>
@@ -881,15 +881,15 @@
                         <wps:spPr>
                           <a:xfrm>
                             <a:off x="212760" y="148680"/>
-                            <a:ext cx="80640" cy="133200"/>
+                            <a:ext cx="79200" cy="132120"/>
                           </a:xfrm>
                           <a:custGeom>
                             <a:avLst/>
                             <a:gdLst>
-                              <a:gd name="textAreaLeft" fmla="*/ 0 w 45720"/>
-                              <a:gd name="textAreaRight" fmla="*/ 48240 w 45720"/>
-                              <a:gd name="textAreaTop" fmla="*/ 0 h 75600"/>
-                              <a:gd name="textAreaBottom" fmla="*/ 78120 h 75600"/>
+                              <a:gd name="textAreaLeft" fmla="*/ 0 w 45000"/>
+                              <a:gd name="textAreaRight" fmla="*/ 48240 w 45000"/>
+                              <a:gd name="textAreaTop" fmla="*/ 0 h 74880"/>
+                              <a:gd name="textAreaBottom" fmla="*/ 78120 h 74880"/>
                             </a:gdLst>
                             <a:ahLst/>
                             <a:rect l="textAreaLeft" t="textAreaTop" r="textAreaRight" b="textAreaBottom"/>
@@ -3240,21 +3240,18 @@
         <w:spacing w:lineRule="auto" w:line="240" w:before="1" w:after="0"/>
         <w:ind w:left="963" w:right="0" w:hanging="284"/>
         <w:jc w:val="left"/>
-        <w:rPr>
-          <w:color w:val="F58345"/>
-          <w:sz w:val="20"/>
-          <w:u w:val="none"/>
-        </w:rPr>
+        <w:rPr/>
       </w:pPr>
       <w:hyperlink r:id="rId14">
         <w:r>
           <w:rPr>
+            <w:rStyle w:val="InternetLink"/>
             <w:color w:val="EF7F3D"/>
             <w:w w:val="110"/>
             <w:sz w:val="20"/>
             <w:u w:val="single" w:color="EF7F3D"/>
           </w:rPr>
-          <w:t>边缘位置电信企业的愿景（白皮书）</w:t>
+          <w:t>电信领域边缘计算的愿景（白皮书）</w:t>
         </w:r>
       </w:hyperlink>
     </w:p>
@@ -5077,8 +5074,8 @@
                       <wps:cNvSpPr/>
                       <wps:spPr>
                         <a:xfrm>
-                          <a:off x="5967720" y="0"/>
-                          <a:ext cx="1591920" cy="54720"/>
+                          <a:off x="5969160" y="0"/>
+                          <a:ext cx="1590840" cy="54720"/>
                         </a:xfrm>
                         <a:prstGeom prst="rect">
                           <a:avLst/>
@@ -5102,8 +5099,8 @@
                       <wps:cNvSpPr/>
                       <wps:spPr>
                         <a:xfrm>
-                          <a:off x="5380200" y="0"/>
-                          <a:ext cx="583560" cy="54720"/>
+                          <a:off x="5381640" y="0"/>
+                          <a:ext cx="582120" cy="54720"/>
                         </a:xfrm>
                         <a:prstGeom prst="rect">
                           <a:avLst/>
@@ -5153,7 +5150,7 @@
                       <wps:spPr>
                         <a:xfrm>
                           <a:off x="1602720" y="0"/>
-                          <a:ext cx="805320" cy="54720"/>
+                          <a:ext cx="803880" cy="54720"/>
                         </a:xfrm>
                         <a:prstGeom prst="rect">
                           <a:avLst/>
@@ -5178,7 +5175,7 @@
                       <wps:spPr>
                         <a:xfrm>
                           <a:off x="0" y="0"/>
-                          <a:ext cx="1598760" cy="54720"/>
+                          <a:ext cx="1597680" cy="54720"/>
                         </a:xfrm>
                         <a:prstGeom prst="rect">
                           <a:avLst/>
@@ -5206,13 +5203,13 @@
         </mc:Choice>
         <mc:Fallback>
           <w:pict>
-            <v:group id="shape_0" alt="Image3" style="position:absolute;margin-left:0.05pt;margin-top:0pt;width:595.25pt;height:4.3pt" coordorigin="1,0" coordsize="11905,86">
-              <v:rect id="shape_0" path="m0,0l-2147483645,0l-2147483645,-2147483646l0,-2147483646xe" fillcolor="#0074bc" stroked="f" o:allowincell="f" style="position:absolute;left:9399;top:0;width:2506;height:85;mso-wrap-style:none;v-text-anchor:middle;mso-position-horizontal-relative:page;mso-position-vertical-relative:page">
+            <v:group id="shape_0" alt="Image3" style="position:absolute;margin-left:0.05pt;margin-top:0pt;width:595.3pt;height:4.3pt" coordorigin="1,0" coordsize="11906,86">
+              <v:rect id="shape_0" path="m0,0l-2147483645,0l-2147483645,-2147483646l0,-2147483646xe" fillcolor="#0074bc" stroked="f" o:allowincell="f" style="position:absolute;left:9401;top:0;width:2504;height:85;mso-wrap-style:none;v-text-anchor:middle;mso-position-horizontal-relative:page;mso-position-vertical-relative:page">
                 <v:fill o:detectmouseclick="t" type="solid" color2="#ff8b43"/>
                 <v:stroke color="#3465a4" joinstyle="round" endcap="flat"/>
                 <w10:wrap type="none"/>
               </v:rect>
-              <v:rect id="shape_0" path="m0,0l-2147483645,0l-2147483645,-2147483646l0,-2147483646xe" fillcolor="#ededee" stroked="f" o:allowincell="f" style="position:absolute;left:8474;top:0;width:918;height:85;mso-wrap-style:none;v-text-anchor:middle;mso-position-horizontal-relative:page;mso-position-vertical-relative:page">
+              <v:rect id="shape_0" path="m0,0l-2147483645,0l-2147483645,-2147483646l0,-2147483646xe" fillcolor="#ededee" stroked="f" o:allowincell="f" style="position:absolute;left:8476;top:0;width:916;height:85;mso-wrap-style:none;v-text-anchor:middle;mso-position-horizontal-relative:page;mso-position-vertical-relative:page">
                 <v:fill o:detectmouseclick="t" type="solid" color2="#121211"/>
                 <v:stroke color="#3465a4" joinstyle="round" endcap="flat"/>
                 <w10:wrap type="none"/>
@@ -5222,12 +5219,12 @@
                 <v:stroke color="#3465a4" joinstyle="round" endcap="flat"/>
                 <w10:wrap type="none"/>
               </v:rect>
-              <v:rect id="shape_0" path="m0,0l-2147483645,0l-2147483645,-2147483646l0,-2147483646xe" fillcolor="#f58345" stroked="f" o:allowincell="f" style="position:absolute;left:2525;top:0;width:1267;height:85;mso-wrap-style:none;v-text-anchor:middle;mso-position-horizontal-relative:page;mso-position-vertical-relative:page">
+              <v:rect id="shape_0" path="m0,0l-2147483645,0l-2147483645,-2147483646l0,-2147483646xe" fillcolor="#f58345" stroked="f" o:allowincell="f" style="position:absolute;left:2525;top:0;width:1265;height:85;mso-wrap-style:none;v-text-anchor:middle;mso-position-horizontal-relative:page;mso-position-vertical-relative:page">
                 <v:fill o:detectmouseclick="t" type="solid" color2="#0a7cba"/>
                 <v:stroke color="#3465a4" joinstyle="round" endcap="flat"/>
                 <w10:wrap type="none"/>
               </v:rect>
-              <v:rect id="shape_0" path="m0,0l-2147483645,0l-2147483645,-2147483646l0,-2147483646xe" fillcolor="#003a36" stroked="f" o:allowincell="f" style="position:absolute;left:1;top:0;width:2517;height:85;mso-wrap-style:none;v-text-anchor:middle;mso-position-horizontal-relative:page;mso-position-vertical-relative:page">
+              <v:rect id="shape_0" path="m0,0l-2147483645,0l-2147483645,-2147483646l0,-2147483646xe" fillcolor="#003a36" stroked="f" o:allowincell="f" style="position:absolute;left:1;top:0;width:2515;height:85;mso-wrap-style:none;v-text-anchor:middle;mso-position-horizontal-relative:page;mso-position-vertical-relative:page">
                 <v:fill o:detectmouseclick="t" type="solid" color2="#ffc5c9"/>
                 <v:stroke color="#3465a4" joinstyle="round" endcap="flat"/>
                 <w10:wrap type="none"/>
@@ -5237,14 +5234,14 @@
         </mc:Fallback>
       </mc:AlternateContent>
       <w:pict>
-        <v:shape id="shape_0" coordsize="1014,508" path="m448,4l406,4l362,7l321,14l254,33l193,62l132,97l78,135l48,169l23,206l7,246l0,287l0,294l2,342l14,381l34,417l62,451l123,491l196,507l265,493l321,447l326,436l205,436l184,436l162,433l143,424l123,412l88,376l72,323l81,270l81,268l116,223l168,197l219,190l865,190l861,170l861,139l877,120l904,104l935,102l969,102l960,95l762,95l754,85l738,76l722,69l706,62l689,53l671,46l653,41l636,35l600,25l563,16l526,11l490,5l448,4xm314,291l216,291l242,291l254,294l277,309l287,326l291,342l291,347l289,381l272,407l246,428l205,436l326,436l337,417l344,384l344,370l344,354l333,321l316,293l314,291xm745,338l593,338l613,338l629,340l648,347l664,353l678,368l694,384l697,391l701,403l704,408l710,412l718,415l741,415l815,415l809,394l790,391l762,379l754,370l745,346l745,338xm865,190l219,190l261,197l303,213l330,230l353,251l374,275l392,301l402,321l411,340l429,379l436,392l464,415l476,415l583,415l581,407l565,391l549,389l503,381l506,338l745,338l747,326l756,314l761,310l769,307l918,307l918,307l937,301l957,294l974,287l999,268l942,268l900,266l881,263l849,248l838,241l825,227l824,221l829,216l902,216l884,213l867,193l865,190xm799,415l741,415l783,415l799,415xm232,248l205,251l179,259l159,275l145,298l141,316l141,321l141,337l148,356l159,374l168,381l175,382l193,381l198,379l202,361l193,356l179,335l181,316l202,294l216,291l314,291l289,270l259,254l232,248xm745,338l544,338l544,338l593,338l745,338xm918,307l769,307l776,309l792,310l801,312l825,316l841,316l858,316l877,314l898,312l918,307xm1008,263l1002,264l964,268l942,268l999,268l1008,263xm1009,251l997,251l1009,251xm902,216l829,216l836,218l838,220l853,230l872,241l893,248l916,251l932,251l948,251l972,251l988,251l997,251l1009,251l1013,246l1011,241l1011,218l907,218l902,216xm988,251l972,251l985,251l988,251xm969,102l935,102l958,108l976,127l981,142l981,176l965,200l939,216l907,218l1011,218l1009,193l999,146l976,109l969,102xm951,147l941,147l934,154l927,161l928,174l942,183l950,183l964,174l965,161l958,154l951,147xm769,0l761,5l761,35l762,69l762,95l960,95l935,78l769,0xe" fillcolor="#42ba84" stroked="f" o:allowincell="f" style="position:absolute;margin-left:34.6pt;margin-top:34.2pt;width:28.7pt;height:14.35pt;mso-wrap-style:none;v-text-anchor:middle;mso-position-horizontal-relative:page;mso-position-vertical-relative:page">
+        <v:shape id="shape_0" coordsize="1009,504" path="m446,4l404,4l360,7l319,14l252,33l192,62l132,97l78,133l48,167l23,204l7,244l0,285l0,292l2,340l14,378l34,413l62,447l123,487l195,503l263,489l319,443l324,432l204,432l183,432l162,429l143,420l123,408l88,374l72,321l81,268l81,266l116,221l168,195l218,188l860,188l856,168l856,137l872,120l899,104l930,102l964,102l955,95l758,95l751,85l735,76l719,69l703,62l686,53l668,46l650,41l633,35l597,25l560,16l523,11l488,5l446,4xm312,289l215,289l241,289l252,292l275,307l285,324l289,340l289,345l287,378l270,403l245,424l204,432l324,432l335,413l342,380l342,368l342,352l331,319l314,291l312,289xm742,336l590,336l610,336l626,338l645,345l661,351l675,366l691,380l694,387l698,399l701,404l707,408l715,411l738,411l811,411l805,390l786,387l758,377l751,368l742,344l742,336xm860,188l218,188l259,195l301,211l328,228l351,249l372,273l390,299l400,319l409,338l427,377l434,388l462,411l474,411l580,411l578,403l562,387l546,385l501,378l504,336l742,336l744,324l753,312l757,308l765,305l913,305l913,305l932,299l952,292l969,285l994,266l937,266l895,264l876,261l844,246l834,239l821,225l820,219l825,214l897,214l879,211l862,191l860,188xm795,411l738,411l779,411l795,411xm231,246l204,249l178,257l159,273l145,296l141,314l141,319l141,335l148,354l159,372l168,378l174,378l192,378l197,377l201,359l192,354l178,333l180,314l201,292l215,289l312,289l287,268l257,252l231,246xm742,336l541,336l541,336l590,336l742,336xm913,305l765,305l772,307l788,308l797,310l821,314l837,314l853,314l872,312l893,310l913,305xm1003,261l997,262l959,266l937,266l994,266l1003,261xm1004,249l992,249l1004,249xm897,214l825,214l832,216l834,218l848,228l867,239l888,246l911,249l927,249l943,249l967,249l983,249l992,249l1004,249l1008,244l1006,239l1006,216l902,216l897,214xm983,249l967,249l980,249l983,249xm964,102l930,102l953,108l971,126l976,140l976,174l960,198l934,214l902,216l1006,216l1004,191l994,144l971,109l964,102xm946,145l936,145l929,152l922,159l923,172l937,181l945,181l959,172l960,159l953,152l946,145xm765,0l757,5l757,35l758,69l758,95l955,95l930,78l765,0xe" fillcolor="#42ba84" stroked="f" o:allowincell="f" style="position:absolute;margin-left:34.6pt;margin-top:34.2pt;width:28.55pt;height:14.2pt;mso-wrap-style:none;v-text-anchor:middle;mso-position-horizontal-relative:page;mso-position-vertical-relative:page">
           <v:fill o:detectmouseclick="t" type="solid" color2="#bd457b"/>
           <v:stroke color="#3465a4" joinstyle="round" endcap="flat"/>
           <w10:wrap type="none"/>
         </v:shape>
       </w:pict>
       <w:pict>
-        <v:shape id="shape_0" coordsize="1647,404" path="m1634,5l1433,5l1401,12l1373,30l1356,56l1351,87l1351,316l1356,347l1373,373l1401,391l1433,398l1634,398l1646,384l1646,352l1634,339l1419,339l1406,330l1406,226l1600,226l1613,214l1613,187l1600,175l1406,175l1406,73l1419,64l1634,64l1646,51l1646,19l1634,5xm925,295l901,316l901,334l911,343l941,369l976,387l1019,399l1068,403l1091,401l1114,399l1134,394l1153,387l1178,378l1197,364l1211,345l1068,345l1045,345l1026,341l1006,337l991,330l978,325l968,316l959,305l947,295l925,295xm1066,0l1042,2l1021,5l1001,11l982,18l964,26l950,37l938,49l927,62l915,78l908,98l908,141l913,159l932,189l948,201l971,209l989,216l1010,223l1033,228l1086,241l1107,246l1125,251l1139,258l1153,267l1162,279l1162,309l1153,323l1119,339l1096,345l1211,345l1224,332l1231,311l1231,267l1225,249l1206,219l1190,207l1169,199l1151,192l1130,187l1107,180l1054,169l1031,164l1014,157l999,150l985,141l976,127l976,98l985,83l1015,64l1038,58l1209,58l1195,42l1179,30l1162,21l1141,12l1118,5l1093,2l1066,0xm1209,58l1066,58l1088,58l1105,62l1121,67l1135,71l1144,78l1153,85l1172,106l1194,108l1220,89l1220,68l1209,58xm25,295l0,316l0,334l11,343l41,369l76,387l118,399l168,403l191,401l213,399l233,394l252,389l276,378l294,364l310,345l168,345l145,345l125,341l106,337l90,332l78,325l67,316l46,295l25,295xm166,2l141,2l120,5l101,11l81,18l64,26l49,37l37,49l26,62l12,78l7,98l7,141l12,159l32,189l48,201l71,209l88,216l109,223l132,230l185,241l206,246l224,253l238,258l252,267l261,279l261,309l252,323l219,339l196,345l310,345l322,332l329,311l329,267l324,249l304,219l288,207l268,201l251,192l229,187l206,180l153,169l131,164l113,157l99,150l85,141l76,127l76,98l85,83l115,64l138,58l308,58l294,42l278,30l261,21l240,12l217,5l192,2l166,2xm308,58l166,58l185,60l205,62l221,67l235,71l243,78l252,85l259,96l272,106l292,108l318,89l318,68l308,58xm500,0l463,0l447,16l447,248l451,285l458,314l472,338l490,361l514,380l543,392l576,399l615,403l652,399l686,392l714,380l739,361l751,345l615,345l590,343l569,338l553,332l539,321l529,305l522,290l516,267l514,239l514,16l500,0xm765,0l730,0l714,16l714,239l712,267l709,290l700,305l689,321l675,332l659,338l638,343l615,345l751,345l756,338l770,314l777,285l781,248l781,16l765,0xe" fillcolor="#003a36" stroked="f" o:allowincell="f" style="position:absolute;margin-left:68.7pt;margin-top:34.6pt;width:46.6pt;height:11.4pt;mso-wrap-style:none;v-text-anchor:middle;mso-position-horizontal-relative:page;mso-position-vertical-relative:page">
+        <v:shape id="shape_0" coordsize="1642,400" path="m1629,5l1428,5l1396,12l1368,30l1352,56l1347,87l1347,312l1352,343l1368,369l1396,387l1428,394l1629,394l1641,380l1641,348l1629,335l1414,335l1401,326l1401,224l1595,224l1608,212l1608,185l1595,173l1401,173l1401,73l1414,64l1629,64l1641,51l1641,19l1629,5xm922,293l898,312l898,330l908,339l938,365l973,383l1016,395l1065,399l1088,397l1111,395l1131,390l1150,383l1175,374l1194,360l1208,341l1065,341l1042,341l1023,337l1003,333l988,326l975,321l965,312l956,301l944,293l922,293xm1063,0l1039,2l1018,5l998,11l979,18l961,26l947,37l935,49l924,62l912,78l905,98l905,139l910,157l929,187l945,199l968,207l986,214l1007,221l1030,226l1083,239l1104,244l1122,249l1136,256l1150,265l1159,277l1159,305l1150,319l1116,335l1093,341l1208,341l1221,328l1228,307l1228,265l1222,247l1203,217l1187,205l1166,197l1148,190l1127,185l1104,178l1051,167l1028,162l1011,155l996,148l982,139l973,125l973,98l982,83l1012,64l1035,58l1206,58l1192,42l1176,30l1159,21l1138,12l1115,5l1090,2l1063,0xm1206,58l1063,58l1085,58l1102,62l1118,67l1132,71l1141,78l1150,85l1169,104l1191,106l1217,89l1217,68l1206,58xm25,293l0,312l0,330l11,339l41,365l76,383l118,395l168,399l191,397l213,395l233,390l252,385l275,374l293,360l309,341l168,341l145,341l125,337l106,333l90,328l78,321l67,312l46,293l25,293xm166,2l141,2l120,5l101,11l81,18l64,26l49,37l37,49l26,62l12,78l7,98l7,139l12,157l32,187l48,199l71,207l88,214l109,221l132,228l185,239l206,244l224,251l238,256l252,265l261,277l261,305l252,319l219,335l196,341l309,341l321,328l328,307l328,265l323,247l303,217l287,205l268,199l251,190l229,185l206,178l153,167l131,162l113,155l99,148l85,139l76,125l76,98l85,83l115,64l138,58l307,58l293,42l277,30l261,21l240,12l217,5l192,2l166,2xm307,58l166,58l185,60l205,62l221,67l235,71l243,78l252,85l259,96l272,104l291,106l317,89l317,68l307,58xm498,0l461,0l445,16l445,246l449,283l456,310l470,334l488,357l512,376l541,388l574,395l613,399l650,395l684,388l712,376l737,357l749,341l613,341l588,339l567,334l551,328l537,317l527,301l520,288l514,265l512,237l512,16l498,0xm763,0l728,0l712,16l712,237l710,265l707,288l698,301l687,317l673,328l657,334l636,339l613,341l749,341l754,334l768,310l775,283l779,246l779,16l763,0xe" fillcolor="#003a36" stroked="f" o:allowincell="f" style="position:absolute;margin-left:68.7pt;margin-top:34.6pt;width:46.5pt;height:11.25pt;mso-wrap-style:none;v-text-anchor:middle;mso-position-horizontal-relative:page;mso-position-vertical-relative:page">
           <v:fill o:detectmouseclick="t" type="solid" color2="#ffc5c9"/>
           <v:stroke color="#3465a4" joinstyle="round" endcap="flat"/>
           <w10:wrap type="none"/>
@@ -5399,8 +5396,8 @@
                       <wps:cNvSpPr/>
                       <wps:spPr>
                         <a:xfrm>
-                          <a:off x="5967720" y="0"/>
-                          <a:ext cx="1591920" cy="54720"/>
+                          <a:off x="5969160" y="0"/>
+                          <a:ext cx="1590840" cy="54720"/>
                         </a:xfrm>
                         <a:prstGeom prst="rect">
                           <a:avLst/>
@@ -5424,8 +5421,8 @@
                       <wps:cNvSpPr/>
                       <wps:spPr>
                         <a:xfrm>
-                          <a:off x="5380200" y="0"/>
-                          <a:ext cx="583560" cy="54720"/>
+                          <a:off x="5381640" y="0"/>
+                          <a:ext cx="582120" cy="54720"/>
                         </a:xfrm>
                         <a:prstGeom prst="rect">
                           <a:avLst/>
@@ -5475,7 +5472,7 @@
                       <wps:spPr>
                         <a:xfrm>
                           <a:off x="1602720" y="0"/>
-                          <a:ext cx="805320" cy="54720"/>
+                          <a:ext cx="803880" cy="54720"/>
                         </a:xfrm>
                         <a:prstGeom prst="rect">
                           <a:avLst/>
@@ -5500,7 +5497,7 @@
                       <wps:spPr>
                         <a:xfrm>
                           <a:off x="0" y="0"/>
-                          <a:ext cx="1598760" cy="54720"/>
+                          <a:ext cx="1597680" cy="54720"/>
                         </a:xfrm>
                         <a:prstGeom prst="rect">
                           <a:avLst/>
@@ -5528,13 +5525,13 @@
         </mc:Choice>
         <mc:Fallback>
           <w:pict>
-            <v:group id="shape_0" alt="Image10" style="position:absolute;margin-left:0.05pt;margin-top:0pt;width:595.25pt;height:4.3pt" coordorigin="1,0" coordsize="11905,86">
-              <v:rect id="shape_0" path="m0,0l-2147483645,0l-2147483645,-2147483646l0,-2147483646xe" fillcolor="#0074bc" stroked="f" o:allowincell="f" style="position:absolute;left:9399;top:0;width:2506;height:85;mso-wrap-style:none;v-text-anchor:middle;mso-position-horizontal-relative:page;mso-position-vertical-relative:page">
+            <v:group id="shape_0" alt="Image10" style="position:absolute;margin-left:0.05pt;margin-top:0pt;width:595.3pt;height:4.3pt" coordorigin="1,0" coordsize="11906,86">
+              <v:rect id="shape_0" path="m0,0l-2147483645,0l-2147483645,-2147483646l0,-2147483646xe" fillcolor="#0074bc" stroked="f" o:allowincell="f" style="position:absolute;left:9401;top:0;width:2504;height:85;mso-wrap-style:none;v-text-anchor:middle;mso-position-horizontal-relative:page;mso-position-vertical-relative:page">
                 <v:fill o:detectmouseclick="t" type="solid" color2="#ff8b43"/>
                 <v:stroke color="#3465a4" joinstyle="round" endcap="flat"/>
                 <w10:wrap type="none"/>
               </v:rect>
-              <v:rect id="shape_0" path="m0,0l-2147483645,0l-2147483645,-2147483646l0,-2147483646xe" fillcolor="#ededee" stroked="f" o:allowincell="f" style="position:absolute;left:8474;top:0;width:918;height:85;mso-wrap-style:none;v-text-anchor:middle;mso-position-horizontal-relative:page;mso-position-vertical-relative:page">
+              <v:rect id="shape_0" path="m0,0l-2147483645,0l-2147483645,-2147483646l0,-2147483646xe" fillcolor="#ededee" stroked="f" o:allowincell="f" style="position:absolute;left:8476;top:0;width:916;height:85;mso-wrap-style:none;v-text-anchor:middle;mso-position-horizontal-relative:page;mso-position-vertical-relative:page">
                 <v:fill o:detectmouseclick="t" type="solid" color2="#121211"/>
                 <v:stroke color="#3465a4" joinstyle="round" endcap="flat"/>
                 <w10:wrap type="none"/>
@@ -5544,12 +5541,12 @@
                 <v:stroke color="#3465a4" joinstyle="round" endcap="flat"/>
                 <w10:wrap type="none"/>
               </v:rect>
-              <v:rect id="shape_0" path="m0,0l-2147483645,0l-2147483645,-2147483646l0,-2147483646xe" fillcolor="#f58345" stroked="f" o:allowincell="f" style="position:absolute;left:2525;top:0;width:1267;height:85;mso-wrap-style:none;v-text-anchor:middle;mso-position-horizontal-relative:page;mso-position-vertical-relative:page">
+              <v:rect id="shape_0" path="m0,0l-2147483645,0l-2147483645,-2147483646l0,-2147483646xe" fillcolor="#f58345" stroked="f" o:allowincell="f" style="position:absolute;left:2525;top:0;width:1265;height:85;mso-wrap-style:none;v-text-anchor:middle;mso-position-horizontal-relative:page;mso-position-vertical-relative:page">
                 <v:fill o:detectmouseclick="t" type="solid" color2="#0a7cba"/>
                 <v:stroke color="#3465a4" joinstyle="round" endcap="flat"/>
                 <w10:wrap type="none"/>
               </v:rect>
-              <v:rect id="shape_0" path="m0,0l-2147483645,0l-2147483645,-2147483646l0,-2147483646xe" fillcolor="#003a36" stroked="f" o:allowincell="f" style="position:absolute;left:1;top:0;width:2517;height:85;mso-wrap-style:none;v-text-anchor:middle;mso-position-horizontal-relative:page;mso-position-vertical-relative:page">
+              <v:rect id="shape_0" path="m0,0l-2147483645,0l-2147483645,-2147483646l0,-2147483646xe" fillcolor="#003a36" stroked="f" o:allowincell="f" style="position:absolute;left:1;top:0;width:2515;height:85;mso-wrap-style:none;v-text-anchor:middle;mso-position-horizontal-relative:page;mso-position-vertical-relative:page">
                 <v:fill o:detectmouseclick="t" type="solid" color2="#ffc5c9"/>
                 <v:stroke color="#3465a4" joinstyle="round" endcap="flat"/>
                 <w10:wrap type="none"/>
@@ -5559,14 +5556,14 @@
         </mc:Fallback>
       </mc:AlternateContent>
       <w:pict>
-        <v:shape id="shape_0" coordsize="1014,508" path="m448,4l406,4l362,7l321,14l254,33l193,62l132,97l78,135l48,169l23,206l7,246l0,287l0,294l2,342l14,381l34,417l62,451l123,491l196,507l265,493l321,447l326,436l205,436l184,436l162,433l143,424l123,412l88,376l72,323l81,270l81,268l116,223l168,197l219,190l865,190l861,170l861,139l877,120l904,104l935,102l969,102l960,95l762,95l754,85l738,76l722,69l706,62l689,53l671,46l653,41l636,35l600,25l563,16l526,11l490,5l448,4xm314,291l216,291l242,291l254,294l277,309l287,326l291,342l291,347l289,381l272,407l246,428l205,436l326,436l337,417l344,384l344,370l344,354l333,321l316,293l314,291xm745,338l593,338l613,338l629,340l648,347l664,353l678,368l694,384l697,391l701,403l704,408l710,412l718,415l741,415l815,415l809,394l790,391l762,379l754,370l745,346l745,338xm865,190l219,190l261,197l303,213l330,230l353,251l374,275l392,301l402,321l411,340l429,379l436,392l464,415l476,415l583,415l581,407l565,391l549,389l503,381l506,338l745,338l747,326l756,314l761,310l769,307l918,307l918,307l937,301l957,294l974,287l999,268l942,268l900,266l881,263l849,248l838,241l825,227l824,221l829,216l902,216l884,213l867,193l865,190xm799,415l741,415l783,415l799,415xm232,248l205,251l179,259l159,275l145,298l141,316l141,321l141,337l148,356l159,374l168,381l175,382l193,381l198,379l202,361l193,356l179,335l181,316l202,294l216,291l314,291l289,270l259,254l232,248xm745,338l544,338l544,338l593,338l745,338xm918,307l769,307l776,309l792,310l801,312l825,316l841,316l858,316l877,314l898,312l918,307xm1008,263l1002,264l964,268l942,268l999,268l1008,263xm1009,251l997,251l1009,251xm902,216l829,216l836,218l838,220l853,230l872,241l893,248l916,251l932,251l948,251l972,251l988,251l997,251l1009,251l1013,246l1011,241l1011,218l907,218l902,216xm988,251l972,251l985,251l988,251xm969,102l935,102l958,108l976,127l981,142l981,176l965,200l939,216l907,218l1011,218l1009,193l999,146l976,109l969,102xm951,147l941,147l934,154l927,161l928,174l942,183l950,183l964,174l965,161l958,154l951,147xm769,0l761,5l761,35l762,69l762,95l960,95l935,78l769,0xe" fillcolor="#42ba84" stroked="f" o:allowincell="f" style="position:absolute;margin-left:34.6pt;margin-top:34.2pt;width:28.7pt;height:14.35pt;mso-wrap-style:none;v-text-anchor:middle;mso-position-horizontal-relative:page;mso-position-vertical-relative:page">
+        <v:shape id="shape_0" coordsize="1009,504" path="m446,4l404,4l360,7l319,14l252,33l192,62l132,97l78,133l48,167l23,204l7,244l0,285l0,292l2,340l14,378l34,413l62,447l123,487l195,503l263,489l319,443l324,432l204,432l183,432l162,429l143,420l123,408l88,374l72,321l81,268l81,266l116,221l168,195l218,188l860,188l856,168l856,137l872,120l899,104l930,102l964,102l955,95l758,95l751,85l735,76l719,69l703,62l686,53l668,46l650,41l633,35l597,25l560,16l523,11l488,5l446,4xm312,289l215,289l241,289l252,292l275,307l285,324l289,340l289,345l287,378l270,403l245,424l204,432l324,432l335,413l342,380l342,368l342,352l331,319l314,291l312,289xm742,336l590,336l610,336l626,338l645,345l661,351l675,366l691,380l694,387l698,399l701,404l707,408l715,411l738,411l811,411l805,390l786,387l758,377l751,368l742,344l742,336xm860,188l218,188l259,195l301,211l328,228l351,249l372,273l390,299l400,319l409,338l427,377l434,388l462,411l474,411l580,411l578,403l562,387l546,385l501,378l504,336l742,336l744,324l753,312l757,308l765,305l913,305l913,305l932,299l952,292l969,285l994,266l937,266l895,264l876,261l844,246l834,239l821,225l820,219l825,214l897,214l879,211l862,191l860,188xm795,411l738,411l779,411l795,411xm231,246l204,249l178,257l159,273l145,296l141,314l141,319l141,335l148,354l159,372l168,378l174,378l192,378l197,377l201,359l192,354l178,333l180,314l201,292l215,289l312,289l287,268l257,252l231,246xm742,336l541,336l541,336l590,336l742,336xm913,305l765,305l772,307l788,308l797,310l821,314l837,314l853,314l872,312l893,310l913,305xm1003,261l997,262l959,266l937,266l994,266l1003,261xm1004,249l992,249l1004,249xm897,214l825,214l832,216l834,218l848,228l867,239l888,246l911,249l927,249l943,249l967,249l983,249l992,249l1004,249l1008,244l1006,239l1006,216l902,216l897,214xm983,249l967,249l980,249l983,249xm964,102l930,102l953,108l971,126l976,140l976,174l960,198l934,214l902,216l1006,216l1004,191l994,144l971,109l964,102xm946,145l936,145l929,152l922,159l923,172l937,181l945,181l959,172l960,159l953,152l946,145xm765,0l757,5l757,35l758,69l758,95l955,95l930,78l765,0xe" fillcolor="#42ba84" stroked="f" o:allowincell="f" style="position:absolute;margin-left:34.6pt;margin-top:34.2pt;width:28.55pt;height:14.2pt;mso-wrap-style:none;v-text-anchor:middle;mso-position-horizontal-relative:page;mso-position-vertical-relative:page">
           <v:fill o:detectmouseclick="t" type="solid" color2="#bd457b"/>
           <v:stroke color="#3465a4" joinstyle="round" endcap="flat"/>
           <w10:wrap type="none"/>
         </v:shape>
       </w:pict>
       <w:pict>
-        <v:shape id="shape_0" coordsize="1647,404" path="m1634,5l1433,5l1401,12l1373,30l1356,56l1351,87l1351,316l1356,347l1373,373l1401,391l1433,398l1634,398l1646,384l1646,352l1634,339l1419,339l1406,330l1406,226l1600,226l1613,214l1613,187l1600,175l1406,175l1406,73l1419,64l1634,64l1646,51l1646,19l1634,5xm925,295l901,316l901,334l911,343l941,369l976,387l1019,399l1068,403l1091,401l1114,399l1134,394l1153,387l1178,378l1197,364l1211,345l1068,345l1045,345l1026,341l1006,337l991,330l978,325l968,316l959,305l947,295l925,295xm1066,0l1042,2l1021,5l1001,11l982,18l964,26l950,37l938,49l927,62l915,78l908,98l908,141l913,159l932,189l948,201l971,209l989,216l1010,223l1033,228l1086,241l1107,246l1125,251l1139,258l1153,267l1162,279l1162,309l1153,323l1119,339l1096,345l1211,345l1224,332l1231,311l1231,267l1225,249l1206,219l1190,207l1169,199l1151,192l1130,187l1107,180l1054,169l1031,164l1014,157l999,150l985,141l976,127l976,98l985,83l1015,64l1038,58l1209,58l1195,42l1179,30l1162,21l1141,12l1118,5l1093,2l1066,0xm1209,58l1066,58l1088,58l1105,62l1121,67l1135,71l1144,78l1153,85l1172,106l1194,108l1220,89l1220,68l1209,58xm25,295l0,316l0,334l11,343l41,369l76,387l118,399l168,403l191,401l213,399l233,394l252,389l276,378l294,364l310,345l168,345l145,345l125,341l106,337l90,332l78,325l67,316l46,295l25,295xm166,2l141,2l120,5l101,11l81,18l64,26l49,37l37,49l26,62l12,78l7,98l7,141l12,159l32,189l48,201l71,209l88,216l109,223l132,230l185,241l206,246l224,253l238,258l252,267l261,279l261,309l252,323l219,339l196,345l310,345l322,332l329,311l329,267l324,249l304,219l288,207l268,201l251,192l229,187l206,180l153,169l131,164l113,157l99,150l85,141l76,127l76,98l85,83l115,64l138,58l308,58l294,42l278,30l261,21l240,12l217,5l192,2l166,2xm308,58l166,58l185,60l205,62l221,67l235,71l243,78l252,85l259,96l272,106l292,108l318,89l318,68l308,58xm500,0l463,0l447,16l447,248l451,285l458,314l472,338l490,361l514,380l543,392l576,399l615,403l652,399l686,392l714,380l739,361l751,345l615,345l590,343l569,338l553,332l539,321l529,305l522,290l516,267l514,239l514,16l500,0xm765,0l730,0l714,16l714,239l712,267l709,290l700,305l689,321l675,332l659,338l638,343l615,345l751,345l756,338l770,314l777,285l781,248l781,16l765,0xe" fillcolor="#003a36" stroked="f" o:allowincell="f" style="position:absolute;margin-left:68.7pt;margin-top:34.6pt;width:46.6pt;height:11.4pt;mso-wrap-style:none;v-text-anchor:middle;mso-position-horizontal-relative:page;mso-position-vertical-relative:page">
+        <v:shape id="shape_0" coordsize="1642,400" path="m1629,5l1428,5l1396,12l1368,30l1352,56l1347,87l1347,312l1352,343l1368,369l1396,387l1428,394l1629,394l1641,380l1641,348l1629,335l1414,335l1401,326l1401,224l1595,224l1608,212l1608,185l1595,173l1401,173l1401,73l1414,64l1629,64l1641,51l1641,19l1629,5xm922,293l898,312l898,330l908,339l938,365l973,383l1016,395l1065,399l1088,397l1111,395l1131,390l1150,383l1175,374l1194,360l1208,341l1065,341l1042,341l1023,337l1003,333l988,326l975,321l965,312l956,301l944,293l922,293xm1063,0l1039,2l1018,5l998,11l979,18l961,26l947,37l935,49l924,62l912,78l905,98l905,139l910,157l929,187l945,199l968,207l986,214l1007,221l1030,226l1083,239l1104,244l1122,249l1136,256l1150,265l1159,277l1159,305l1150,319l1116,335l1093,341l1208,341l1221,328l1228,307l1228,265l1222,247l1203,217l1187,205l1166,197l1148,190l1127,185l1104,178l1051,167l1028,162l1011,155l996,148l982,139l973,125l973,98l982,83l1012,64l1035,58l1206,58l1192,42l1176,30l1159,21l1138,12l1115,5l1090,2l1063,0xm1206,58l1063,58l1085,58l1102,62l1118,67l1132,71l1141,78l1150,85l1169,104l1191,106l1217,89l1217,68l1206,58xm25,293l0,312l0,330l11,339l41,365l76,383l118,395l168,399l191,397l213,395l233,390l252,385l275,374l293,360l309,341l168,341l145,341l125,337l106,333l90,328l78,321l67,312l46,293l25,293xm166,2l141,2l120,5l101,11l81,18l64,26l49,37l37,49l26,62l12,78l7,98l7,139l12,157l32,187l48,199l71,207l88,214l109,221l132,228l185,239l206,244l224,251l238,256l252,265l261,277l261,305l252,319l219,335l196,341l309,341l321,328l328,307l328,265l323,247l303,217l287,205l268,199l251,190l229,185l206,178l153,167l131,162l113,155l99,148l85,139l76,125l76,98l85,83l115,64l138,58l307,58l293,42l277,30l261,21l240,12l217,5l192,2l166,2xm307,58l166,58l185,60l205,62l221,67l235,71l243,78l252,85l259,96l272,104l291,106l317,89l317,68l307,58xm498,0l461,0l445,16l445,246l449,283l456,310l470,334l488,357l512,376l541,388l574,395l613,399l650,395l684,388l712,376l737,357l749,341l613,341l588,339l567,334l551,328l537,317l527,301l520,288l514,265l512,237l512,16l498,0xm763,0l728,0l712,16l712,237l710,265l707,288l698,301l687,317l673,328l657,334l636,339l613,341l749,341l754,334l768,310l775,283l779,246l779,16l763,0xe" fillcolor="#003a36" stroked="f" o:allowincell="f" style="position:absolute;margin-left:68.7pt;margin-top:34.6pt;width:46.5pt;height:11.25pt;mso-wrap-style:none;v-text-anchor:middle;mso-position-horizontal-relative:page;mso-position-vertical-relative:page">
           <v:fill o:detectmouseclick="t" type="solid" color2="#ffc5c9"/>
           <v:stroke color="#3465a4" joinstyle="round" endcap="flat"/>
           <w10:wrap type="none"/>
@@ -5721,8 +5718,8 @@
                       <wps:cNvSpPr/>
                       <wps:spPr>
                         <a:xfrm>
-                          <a:off x="5967720" y="0"/>
-                          <a:ext cx="1591920" cy="54720"/>
+                          <a:off x="5969160" y="0"/>
+                          <a:ext cx="1590840" cy="54720"/>
                         </a:xfrm>
                         <a:prstGeom prst="rect">
                           <a:avLst/>
@@ -5746,8 +5743,8 @@
                       <wps:cNvSpPr/>
                       <wps:spPr>
                         <a:xfrm>
-                          <a:off x="5380200" y="0"/>
-                          <a:ext cx="583560" cy="54720"/>
+                          <a:off x="5381640" y="0"/>
+                          <a:ext cx="582120" cy="54720"/>
                         </a:xfrm>
                         <a:prstGeom prst="rect">
                           <a:avLst/>
@@ -5797,7 +5794,7 @@
                       <wps:spPr>
                         <a:xfrm>
                           <a:off x="1602720" y="0"/>
-                          <a:ext cx="805320" cy="54720"/>
+                          <a:ext cx="803880" cy="54720"/>
                         </a:xfrm>
                         <a:prstGeom prst="rect">
                           <a:avLst/>
@@ -5822,7 +5819,7 @@
                       <wps:spPr>
                         <a:xfrm>
                           <a:off x="0" y="0"/>
-                          <a:ext cx="1598760" cy="54720"/>
+                          <a:ext cx="1597680" cy="54720"/>
                         </a:xfrm>
                         <a:prstGeom prst="rect">
                           <a:avLst/>
@@ -5850,13 +5847,13 @@
         </mc:Choice>
         <mc:Fallback>
           <w:pict>
-            <v:group id="shape_0" alt="Image14" style="position:absolute;margin-left:0.05pt;margin-top:0pt;width:595.25pt;height:4.3pt" coordorigin="1,0" coordsize="11905,86">
-              <v:rect id="shape_0" path="m0,0l-2147483645,0l-2147483645,-2147483646l0,-2147483646xe" fillcolor="#0074bc" stroked="f" o:allowincell="f" style="position:absolute;left:9399;top:0;width:2506;height:85;mso-wrap-style:none;v-text-anchor:middle;mso-position-horizontal-relative:page;mso-position-vertical-relative:page">
+            <v:group id="shape_0" alt="Image14" style="position:absolute;margin-left:0.05pt;margin-top:0pt;width:595.3pt;height:4.3pt" coordorigin="1,0" coordsize="11906,86">
+              <v:rect id="shape_0" path="m0,0l-2147483645,0l-2147483645,-2147483646l0,-2147483646xe" fillcolor="#0074bc" stroked="f" o:allowincell="f" style="position:absolute;left:9401;top:0;width:2504;height:85;mso-wrap-style:none;v-text-anchor:middle;mso-position-horizontal-relative:page;mso-position-vertical-relative:page">
                 <v:fill o:detectmouseclick="t" type="solid" color2="#ff8b43"/>
                 <v:stroke color="#3465a4" joinstyle="round" endcap="flat"/>
                 <w10:wrap type="none"/>
               </v:rect>
-              <v:rect id="shape_0" path="m0,0l-2147483645,0l-2147483645,-2147483646l0,-2147483646xe" fillcolor="#ededee" stroked="f" o:allowincell="f" style="position:absolute;left:8474;top:0;width:918;height:85;mso-wrap-style:none;v-text-anchor:middle;mso-position-horizontal-relative:page;mso-position-vertical-relative:page">
+              <v:rect id="shape_0" path="m0,0l-2147483645,0l-2147483645,-2147483646l0,-2147483646xe" fillcolor="#ededee" stroked="f" o:allowincell="f" style="position:absolute;left:8476;top:0;width:916;height:85;mso-wrap-style:none;v-text-anchor:middle;mso-position-horizontal-relative:page;mso-position-vertical-relative:page">
                 <v:fill o:detectmouseclick="t" type="solid" color2="#121211"/>
                 <v:stroke color="#3465a4" joinstyle="round" endcap="flat"/>
                 <w10:wrap type="none"/>
@@ -5866,12 +5863,12 @@
                 <v:stroke color="#3465a4" joinstyle="round" endcap="flat"/>
                 <w10:wrap type="none"/>
               </v:rect>
-              <v:rect id="shape_0" path="m0,0l-2147483645,0l-2147483645,-2147483646l0,-2147483646xe" fillcolor="#f58345" stroked="f" o:allowincell="f" style="position:absolute;left:2525;top:0;width:1267;height:85;mso-wrap-style:none;v-text-anchor:middle;mso-position-horizontal-relative:page;mso-position-vertical-relative:page">
+              <v:rect id="shape_0" path="m0,0l-2147483645,0l-2147483645,-2147483646l0,-2147483646xe" fillcolor="#f58345" stroked="f" o:allowincell="f" style="position:absolute;left:2525;top:0;width:1265;height:85;mso-wrap-style:none;v-text-anchor:middle;mso-position-horizontal-relative:page;mso-position-vertical-relative:page">
                 <v:fill o:detectmouseclick="t" type="solid" color2="#0a7cba"/>
                 <v:stroke color="#3465a4" joinstyle="round" endcap="flat"/>
                 <w10:wrap type="none"/>
               </v:rect>
-              <v:rect id="shape_0" path="m0,0l-2147483645,0l-2147483645,-2147483646l0,-2147483646xe" fillcolor="#003a36" stroked="f" o:allowincell="f" style="position:absolute;left:1;top:0;width:2517;height:85;mso-wrap-style:none;v-text-anchor:middle;mso-position-horizontal-relative:page;mso-position-vertical-relative:page">
+              <v:rect id="shape_0" path="m0,0l-2147483645,0l-2147483645,-2147483646l0,-2147483646xe" fillcolor="#003a36" stroked="f" o:allowincell="f" style="position:absolute;left:1;top:0;width:2515;height:85;mso-wrap-style:none;v-text-anchor:middle;mso-position-horizontal-relative:page;mso-position-vertical-relative:page">
                 <v:fill o:detectmouseclick="t" type="solid" color2="#ffc5c9"/>
                 <v:stroke color="#3465a4" joinstyle="round" endcap="flat"/>
                 <w10:wrap type="none"/>
@@ -5881,14 +5878,14 @@
         </mc:Fallback>
       </mc:AlternateContent>
       <w:pict>
-        <v:shape id="shape_0" coordsize="1014,508" path="m448,4l406,4l362,7l321,14l254,33l193,62l132,97l78,135l48,169l23,206l7,246l0,287l0,294l2,342l14,381l34,417l62,451l123,491l196,507l265,493l321,447l326,436l205,436l184,436l162,433l143,424l123,412l88,376l72,323l81,270l81,268l116,223l168,197l219,190l865,190l861,170l861,139l877,120l904,104l935,102l969,102l960,95l762,95l754,85l738,76l722,69l706,62l689,53l671,46l653,41l636,35l600,25l563,16l526,11l490,5l448,4xm314,291l216,291l242,291l254,294l277,309l287,326l291,342l291,347l289,381l272,407l246,428l205,436l326,436l337,417l344,384l344,370l344,354l333,321l316,293l314,291xm745,338l593,338l613,338l629,340l648,347l664,353l678,368l694,384l697,391l701,403l704,408l710,412l718,415l741,415l815,415l809,394l790,391l762,379l754,370l745,346l745,338xm865,190l219,190l261,197l303,213l330,230l353,251l374,275l392,301l402,321l411,340l429,379l436,392l464,415l476,415l583,415l581,407l565,391l549,389l503,381l506,338l745,338l747,326l756,314l761,310l769,307l918,307l918,307l937,301l957,294l974,287l999,268l942,268l900,266l881,263l849,248l838,241l825,227l824,221l829,216l902,216l884,213l867,193l865,190xm799,415l741,415l783,415l799,415xm232,248l205,251l179,259l159,275l145,298l141,316l141,321l141,337l148,356l159,374l168,381l175,382l193,381l198,379l202,361l193,356l179,335l181,316l202,294l216,291l314,291l289,270l259,254l232,248xm745,338l544,338l544,338l593,338l745,338xm918,307l769,307l776,309l792,310l801,312l825,316l841,316l858,316l877,314l898,312l918,307xm1008,263l1002,264l964,268l942,268l999,268l1008,263xm1009,251l997,251l1009,251xm902,216l829,216l836,218l838,220l853,230l872,241l893,248l916,251l932,251l948,251l972,251l988,251l997,251l1009,251l1013,246l1011,241l1011,218l907,218l902,216xm988,251l972,251l985,251l988,251xm969,102l935,102l958,108l976,127l981,142l981,176l965,200l939,216l907,218l1011,218l1009,193l999,146l976,109l969,102xm951,147l941,147l934,154l927,161l928,174l942,183l950,183l964,174l965,161l958,154l951,147xm769,0l761,5l761,35l762,69l762,95l960,95l935,78l769,0xe" fillcolor="#42ba84" stroked="f" o:allowincell="f" style="position:absolute;margin-left:34.6pt;margin-top:34.2pt;width:28.7pt;height:14.35pt;mso-wrap-style:none;v-text-anchor:middle;mso-position-horizontal-relative:page;mso-position-vertical-relative:page">
+        <v:shape id="shape_0" coordsize="1009,504" path="m446,4l404,4l360,7l319,14l252,33l192,62l132,97l78,133l48,167l23,204l7,244l0,285l0,292l2,340l14,378l34,413l62,447l123,487l195,503l263,489l319,443l324,432l204,432l183,432l162,429l143,420l123,408l88,374l72,321l81,268l81,266l116,221l168,195l218,188l860,188l856,168l856,137l872,120l899,104l930,102l964,102l955,95l758,95l751,85l735,76l719,69l703,62l686,53l668,46l650,41l633,35l597,25l560,16l523,11l488,5l446,4xm312,289l215,289l241,289l252,292l275,307l285,324l289,340l289,345l287,378l270,403l245,424l204,432l324,432l335,413l342,380l342,368l342,352l331,319l314,291l312,289xm742,336l590,336l610,336l626,338l645,345l661,351l675,366l691,380l694,387l698,399l701,404l707,408l715,411l738,411l811,411l805,390l786,387l758,377l751,368l742,344l742,336xm860,188l218,188l259,195l301,211l328,228l351,249l372,273l390,299l400,319l409,338l427,377l434,388l462,411l474,411l580,411l578,403l562,387l546,385l501,378l504,336l742,336l744,324l753,312l757,308l765,305l913,305l913,305l932,299l952,292l969,285l994,266l937,266l895,264l876,261l844,246l834,239l821,225l820,219l825,214l897,214l879,211l862,191l860,188xm795,411l738,411l779,411l795,411xm231,246l204,249l178,257l159,273l145,296l141,314l141,319l141,335l148,354l159,372l168,378l174,378l192,378l197,377l201,359l192,354l178,333l180,314l201,292l215,289l312,289l287,268l257,252l231,246xm742,336l541,336l541,336l590,336l742,336xm913,305l765,305l772,307l788,308l797,310l821,314l837,314l853,314l872,312l893,310l913,305xm1003,261l997,262l959,266l937,266l994,266l1003,261xm1004,249l992,249l1004,249xm897,214l825,214l832,216l834,218l848,228l867,239l888,246l911,249l927,249l943,249l967,249l983,249l992,249l1004,249l1008,244l1006,239l1006,216l902,216l897,214xm983,249l967,249l980,249l983,249xm964,102l930,102l953,108l971,126l976,140l976,174l960,198l934,214l902,216l1006,216l1004,191l994,144l971,109l964,102xm946,145l936,145l929,152l922,159l923,172l937,181l945,181l959,172l960,159l953,152l946,145xm765,0l757,5l757,35l758,69l758,95l955,95l930,78l765,0xe" fillcolor="#42ba84" stroked="f" o:allowincell="f" style="position:absolute;margin-left:34.6pt;margin-top:34.2pt;width:28.55pt;height:14.2pt;mso-wrap-style:none;v-text-anchor:middle;mso-position-horizontal-relative:page;mso-position-vertical-relative:page">
           <v:fill o:detectmouseclick="t" type="solid" color2="#bd457b"/>
           <v:stroke color="#3465a4" joinstyle="round" endcap="flat"/>
           <w10:wrap type="none"/>
         </v:shape>
       </w:pict>
       <w:pict>
-        <v:shape id="shape_0" coordsize="1647,404" path="m1634,5l1433,5l1401,12l1373,30l1356,56l1351,87l1351,316l1356,347l1373,373l1401,391l1433,398l1634,398l1646,384l1646,352l1634,339l1419,339l1406,330l1406,226l1600,226l1613,214l1613,187l1600,175l1406,175l1406,73l1419,64l1634,64l1646,51l1646,19l1634,5xm925,295l901,316l901,334l911,343l941,369l976,387l1019,399l1068,403l1091,401l1114,399l1134,394l1153,387l1178,378l1197,364l1211,345l1068,345l1045,345l1026,341l1006,337l991,330l978,325l968,316l959,305l947,295l925,295xm1066,0l1042,2l1021,5l1001,11l982,18l964,26l950,37l938,49l927,62l915,78l908,98l908,141l913,159l932,189l948,201l971,209l989,216l1010,223l1033,228l1086,241l1107,246l1125,251l1139,258l1153,267l1162,279l1162,309l1153,323l1119,339l1096,345l1211,345l1224,332l1231,311l1231,267l1225,249l1206,219l1190,207l1169,199l1151,192l1130,187l1107,180l1054,169l1031,164l1014,157l999,150l985,141l976,127l976,98l985,83l1015,64l1038,58l1209,58l1195,42l1179,30l1162,21l1141,12l1118,5l1093,2l1066,0xm1209,58l1066,58l1088,58l1105,62l1121,67l1135,71l1144,78l1153,85l1172,106l1194,108l1220,89l1220,68l1209,58xm25,295l0,316l0,334l11,343l41,369l76,387l118,399l168,403l191,401l213,399l233,394l252,389l276,378l294,364l310,345l168,345l145,345l125,341l106,337l90,332l78,325l67,316l46,295l25,295xm166,2l141,2l120,5l101,11l81,18l64,26l49,37l37,49l26,62l12,78l7,98l7,141l12,159l32,189l48,201l71,209l88,216l109,223l132,230l185,241l206,246l224,253l238,258l252,267l261,279l261,309l252,323l219,339l196,345l310,345l322,332l329,311l329,267l324,249l304,219l288,207l268,201l251,192l229,187l206,180l153,169l131,164l113,157l99,150l85,141l76,127l76,98l85,83l115,64l138,58l308,58l294,42l278,30l261,21l240,12l217,5l192,2l166,2xm308,58l166,58l185,60l205,62l221,67l235,71l243,78l252,85l259,96l272,106l292,108l318,89l318,68l308,58xm500,0l463,0l447,16l447,248l451,285l458,314l472,338l490,361l514,380l543,392l576,399l615,403l652,399l686,392l714,380l739,361l751,345l615,345l590,343l569,338l553,332l539,321l529,305l522,290l516,267l514,239l514,16l500,0xm765,0l730,0l714,16l714,239l712,267l709,290l700,305l689,321l675,332l659,338l638,343l615,345l751,345l756,338l770,314l777,285l781,248l781,16l765,0xe" fillcolor="#003a36" stroked="f" o:allowincell="f" style="position:absolute;margin-left:68.7pt;margin-top:34.6pt;width:46.6pt;height:11.4pt;mso-wrap-style:none;v-text-anchor:middle;mso-position-horizontal-relative:page;mso-position-vertical-relative:page">
+        <v:shape id="shape_0" coordsize="1642,400" path="m1629,5l1428,5l1396,12l1368,30l1352,56l1347,87l1347,312l1352,343l1368,369l1396,387l1428,394l1629,394l1641,380l1641,348l1629,335l1414,335l1401,326l1401,224l1595,224l1608,212l1608,185l1595,173l1401,173l1401,73l1414,64l1629,64l1641,51l1641,19l1629,5xm922,293l898,312l898,330l908,339l938,365l973,383l1016,395l1065,399l1088,397l1111,395l1131,390l1150,383l1175,374l1194,360l1208,341l1065,341l1042,341l1023,337l1003,333l988,326l975,321l965,312l956,301l944,293l922,293xm1063,0l1039,2l1018,5l998,11l979,18l961,26l947,37l935,49l924,62l912,78l905,98l905,139l910,157l929,187l945,199l968,207l986,214l1007,221l1030,226l1083,239l1104,244l1122,249l1136,256l1150,265l1159,277l1159,305l1150,319l1116,335l1093,341l1208,341l1221,328l1228,307l1228,265l1222,247l1203,217l1187,205l1166,197l1148,190l1127,185l1104,178l1051,167l1028,162l1011,155l996,148l982,139l973,125l973,98l982,83l1012,64l1035,58l1206,58l1192,42l1176,30l1159,21l1138,12l1115,5l1090,2l1063,0xm1206,58l1063,58l1085,58l1102,62l1118,67l1132,71l1141,78l1150,85l1169,104l1191,106l1217,89l1217,68l1206,58xm25,293l0,312l0,330l11,339l41,365l76,383l118,395l168,399l191,397l213,395l233,390l252,385l275,374l293,360l309,341l168,341l145,341l125,337l106,333l90,328l78,321l67,312l46,293l25,293xm166,2l141,2l120,5l101,11l81,18l64,26l49,37l37,49l26,62l12,78l7,98l7,139l12,157l32,187l48,199l71,207l88,214l109,221l132,228l185,239l206,244l224,251l238,256l252,265l261,277l261,305l252,319l219,335l196,341l309,341l321,328l328,307l328,265l323,247l303,217l287,205l268,199l251,190l229,185l206,178l153,167l131,162l113,155l99,148l85,139l76,125l76,98l85,83l115,64l138,58l307,58l293,42l277,30l261,21l240,12l217,5l192,2l166,2xm307,58l166,58l185,60l205,62l221,67l235,71l243,78l252,85l259,96l272,104l291,106l317,89l317,68l307,58xm498,0l461,0l445,16l445,246l449,283l456,310l470,334l488,357l512,376l541,388l574,395l613,399l650,395l684,388l712,376l737,357l749,341l613,341l588,339l567,334l551,328l537,317l527,301l520,288l514,265l512,237l512,16l498,0xm763,0l728,0l712,16l712,237l710,265l707,288l698,301l687,317l673,328l657,334l636,339l613,341l749,341l754,334l768,310l775,283l779,246l779,16l763,0xe" fillcolor="#003a36" stroked="f" o:allowincell="f" style="position:absolute;margin-left:68.7pt;margin-top:34.6pt;width:46.5pt;height:11.25pt;mso-wrap-style:none;v-text-anchor:middle;mso-position-horizontal-relative:page;mso-position-vertical-relative:page">
           <v:fill o:detectmouseclick="t" type="solid" color2="#ffc5c9"/>
           <v:stroke color="#3465a4" joinstyle="round" endcap="flat"/>
           <w10:wrap type="none"/>
@@ -6043,8 +6040,8 @@
                       <wps:cNvSpPr/>
                       <wps:spPr>
                         <a:xfrm>
-                          <a:off x="5967720" y="0"/>
-                          <a:ext cx="1591920" cy="54720"/>
+                          <a:off x="5969160" y="0"/>
+                          <a:ext cx="1590840" cy="54720"/>
                         </a:xfrm>
                         <a:prstGeom prst="rect">
                           <a:avLst/>
@@ -6068,8 +6065,8 @@
                       <wps:cNvSpPr/>
                       <wps:spPr>
                         <a:xfrm>
-                          <a:off x="5380200" y="0"/>
-                          <a:ext cx="583560" cy="54720"/>
+                          <a:off x="5381640" y="0"/>
+                          <a:ext cx="582120" cy="54720"/>
                         </a:xfrm>
                         <a:prstGeom prst="rect">
                           <a:avLst/>
@@ -6119,7 +6116,7 @@
                       <wps:spPr>
                         <a:xfrm>
                           <a:off x="1602720" y="0"/>
-                          <a:ext cx="805320" cy="54720"/>
+                          <a:ext cx="803880" cy="54720"/>
                         </a:xfrm>
                         <a:prstGeom prst="rect">
                           <a:avLst/>
@@ -6144,7 +6141,7 @@
                       <wps:spPr>
                         <a:xfrm>
                           <a:off x="0" y="0"/>
-                          <a:ext cx="1598760" cy="54720"/>
+                          <a:ext cx="1597680" cy="54720"/>
                         </a:xfrm>
                         <a:prstGeom prst="rect">
                           <a:avLst/>
@@ -6172,13 +6169,13 @@
         </mc:Choice>
         <mc:Fallback>
           <w:pict>
-            <v:group id="shape_0" alt="Image19" style="position:absolute;margin-left:0.05pt;margin-top:0pt;width:595.25pt;height:4.3pt" coordorigin="1,0" coordsize="11905,86">
-              <v:rect id="shape_0" path="m0,0l-2147483645,0l-2147483645,-2147483646l0,-2147483646xe" fillcolor="#0074bc" stroked="f" o:allowincell="f" style="position:absolute;left:9399;top:0;width:2506;height:85;mso-wrap-style:none;v-text-anchor:middle;mso-position-horizontal-relative:page;mso-position-vertical-relative:page">
+            <v:group id="shape_0" alt="Image19" style="position:absolute;margin-left:0.05pt;margin-top:0pt;width:595.3pt;height:4.3pt" coordorigin="1,0" coordsize="11906,86">
+              <v:rect id="shape_0" path="m0,0l-2147483645,0l-2147483645,-2147483646l0,-2147483646xe" fillcolor="#0074bc" stroked="f" o:allowincell="f" style="position:absolute;left:9401;top:0;width:2504;height:85;mso-wrap-style:none;v-text-anchor:middle;mso-position-horizontal-relative:page;mso-position-vertical-relative:page">
                 <v:fill o:detectmouseclick="t" type="solid" color2="#ff8b43"/>
                 <v:stroke color="#3465a4" joinstyle="round" endcap="flat"/>
                 <w10:wrap type="none"/>
               </v:rect>
-              <v:rect id="shape_0" path="m0,0l-2147483645,0l-2147483645,-2147483646l0,-2147483646xe" fillcolor="#ededee" stroked="f" o:allowincell="f" style="position:absolute;left:8474;top:0;width:918;height:85;mso-wrap-style:none;v-text-anchor:middle;mso-position-horizontal-relative:page;mso-position-vertical-relative:page">
+              <v:rect id="shape_0" path="m0,0l-2147483645,0l-2147483645,-2147483646l0,-2147483646xe" fillcolor="#ededee" stroked="f" o:allowincell="f" style="position:absolute;left:8476;top:0;width:916;height:85;mso-wrap-style:none;v-text-anchor:middle;mso-position-horizontal-relative:page;mso-position-vertical-relative:page">
                 <v:fill o:detectmouseclick="t" type="solid" color2="#121211"/>
                 <v:stroke color="#3465a4" joinstyle="round" endcap="flat"/>
                 <w10:wrap type="none"/>
@@ -6188,12 +6185,12 @@
                 <v:stroke color="#3465a4" joinstyle="round" endcap="flat"/>
                 <w10:wrap type="none"/>
               </v:rect>
-              <v:rect id="shape_0" path="m0,0l-2147483645,0l-2147483645,-2147483646l0,-2147483646xe" fillcolor="#f58345" stroked="f" o:allowincell="f" style="position:absolute;left:2525;top:0;width:1267;height:85;mso-wrap-style:none;v-text-anchor:middle;mso-position-horizontal-relative:page;mso-position-vertical-relative:page">
+              <v:rect id="shape_0" path="m0,0l-2147483645,0l-2147483645,-2147483646l0,-2147483646xe" fillcolor="#f58345" stroked="f" o:allowincell="f" style="position:absolute;left:2525;top:0;width:1265;height:85;mso-wrap-style:none;v-text-anchor:middle;mso-position-horizontal-relative:page;mso-position-vertical-relative:page">
                 <v:fill o:detectmouseclick="t" type="solid" color2="#0a7cba"/>
                 <v:stroke color="#3465a4" joinstyle="round" endcap="flat"/>
                 <w10:wrap type="none"/>
               </v:rect>
-              <v:rect id="shape_0" path="m0,0l-2147483645,0l-2147483645,-2147483646l0,-2147483646xe" fillcolor="#003a36" stroked="f" o:allowincell="f" style="position:absolute;left:1;top:0;width:2517;height:85;mso-wrap-style:none;v-text-anchor:middle;mso-position-horizontal-relative:page;mso-position-vertical-relative:page">
+              <v:rect id="shape_0" path="m0,0l-2147483645,0l-2147483645,-2147483646l0,-2147483646xe" fillcolor="#003a36" stroked="f" o:allowincell="f" style="position:absolute;left:1;top:0;width:2515;height:85;mso-wrap-style:none;v-text-anchor:middle;mso-position-horizontal-relative:page;mso-position-vertical-relative:page">
                 <v:fill o:detectmouseclick="t" type="solid" color2="#ffc5c9"/>
                 <v:stroke color="#3465a4" joinstyle="round" endcap="flat"/>
                 <w10:wrap type="none"/>
@@ -6203,14 +6200,14 @@
         </mc:Fallback>
       </mc:AlternateContent>
       <w:pict>
-        <v:shape id="shape_0" coordsize="1014,508" path="m448,4l406,4l362,7l321,14l254,33l193,62l132,97l78,135l48,169l23,206l7,246l0,287l0,294l2,342l14,381l34,417l62,451l123,491l196,507l265,493l321,447l326,436l205,436l184,436l162,433l143,424l123,412l88,376l72,323l81,270l81,268l116,223l168,197l219,190l865,190l861,170l861,139l877,120l904,104l935,102l969,102l960,95l762,95l754,85l738,76l722,69l706,62l689,53l671,46l653,41l636,35l600,25l563,16l526,11l490,5l448,4xm314,291l216,291l242,291l254,294l277,309l287,326l291,342l291,347l289,381l272,407l246,428l205,436l326,436l337,417l344,384l344,370l344,354l333,321l316,293l314,291xm745,338l593,338l613,338l629,340l648,347l664,353l678,368l694,384l697,391l701,403l704,408l710,412l718,415l741,415l815,415l809,394l790,391l762,379l754,370l745,346l745,338xm865,190l219,190l261,197l303,213l330,230l353,251l374,275l392,301l402,321l411,340l429,379l436,392l464,415l476,415l583,415l581,407l565,391l549,389l503,381l506,338l745,338l747,326l756,314l761,310l769,307l918,307l918,307l937,301l957,294l974,287l999,268l942,268l900,266l881,263l849,248l838,241l825,227l824,221l829,216l902,216l884,213l867,193l865,190xm799,415l741,415l783,415l799,415xm232,248l205,251l179,259l159,275l145,298l141,316l141,321l141,337l148,356l159,374l168,381l175,382l193,381l198,379l202,361l193,356l179,335l181,316l202,294l216,291l314,291l289,270l259,254l232,248xm745,338l544,338l544,338l593,338l745,338xm918,307l769,307l776,309l792,310l801,312l825,316l841,316l858,316l877,314l898,312l918,307xm1008,263l1002,264l964,268l942,268l999,268l1008,263xm1009,251l997,251l1009,251xm902,216l829,216l836,218l838,220l853,230l872,241l893,248l916,251l932,251l948,251l972,251l988,251l997,251l1009,251l1013,246l1011,241l1011,218l907,218l902,216xm988,251l972,251l985,251l988,251xm969,102l935,102l958,108l976,127l981,142l981,176l965,200l939,216l907,218l1011,218l1009,193l999,146l976,109l969,102xm951,147l941,147l934,154l927,161l928,174l942,183l950,183l964,174l965,161l958,154l951,147xm769,0l761,5l761,35l762,69l762,95l960,95l935,78l769,0xe" fillcolor="#42ba84" stroked="f" o:allowincell="f" style="position:absolute;margin-left:34.6pt;margin-top:34.2pt;width:28.7pt;height:14.35pt;mso-wrap-style:none;v-text-anchor:middle;mso-position-horizontal-relative:page;mso-position-vertical-relative:page">
+        <v:shape id="shape_0" coordsize="1009,504" path="m446,4l404,4l360,7l319,14l252,33l192,62l132,97l78,133l48,167l23,204l7,244l0,285l0,292l2,340l14,378l34,413l62,447l123,487l195,503l263,489l319,443l324,432l204,432l183,432l162,429l143,420l123,408l88,374l72,321l81,268l81,266l116,221l168,195l218,188l860,188l856,168l856,137l872,120l899,104l930,102l964,102l955,95l758,95l751,85l735,76l719,69l703,62l686,53l668,46l650,41l633,35l597,25l560,16l523,11l488,5l446,4xm312,289l215,289l241,289l252,292l275,307l285,324l289,340l289,345l287,378l270,403l245,424l204,432l324,432l335,413l342,380l342,368l342,352l331,319l314,291l312,289xm742,336l590,336l610,336l626,338l645,345l661,351l675,366l691,380l694,387l698,399l701,404l707,408l715,411l738,411l811,411l805,390l786,387l758,377l751,368l742,344l742,336xm860,188l218,188l259,195l301,211l328,228l351,249l372,273l390,299l400,319l409,338l427,377l434,388l462,411l474,411l580,411l578,403l562,387l546,385l501,378l504,336l742,336l744,324l753,312l757,308l765,305l913,305l913,305l932,299l952,292l969,285l994,266l937,266l895,264l876,261l844,246l834,239l821,225l820,219l825,214l897,214l879,211l862,191l860,188xm795,411l738,411l779,411l795,411xm231,246l204,249l178,257l159,273l145,296l141,314l141,319l141,335l148,354l159,372l168,378l174,378l192,378l197,377l201,359l192,354l178,333l180,314l201,292l215,289l312,289l287,268l257,252l231,246xm742,336l541,336l541,336l590,336l742,336xm913,305l765,305l772,307l788,308l797,310l821,314l837,314l853,314l872,312l893,310l913,305xm1003,261l997,262l959,266l937,266l994,266l1003,261xm1004,249l992,249l1004,249xm897,214l825,214l832,216l834,218l848,228l867,239l888,246l911,249l927,249l943,249l967,249l983,249l992,249l1004,249l1008,244l1006,239l1006,216l902,216l897,214xm983,249l967,249l980,249l983,249xm964,102l930,102l953,108l971,126l976,140l976,174l960,198l934,214l902,216l1006,216l1004,191l994,144l971,109l964,102xm946,145l936,145l929,152l922,159l923,172l937,181l945,181l959,172l960,159l953,152l946,145xm765,0l757,5l757,35l758,69l758,95l955,95l930,78l765,0xe" fillcolor="#42ba84" stroked="f" o:allowincell="f" style="position:absolute;margin-left:34.6pt;margin-top:34.2pt;width:28.55pt;height:14.2pt;mso-wrap-style:none;v-text-anchor:middle;mso-position-horizontal-relative:page;mso-position-vertical-relative:page">
           <v:fill o:detectmouseclick="t" type="solid" color2="#bd457b"/>
           <v:stroke color="#3465a4" joinstyle="round" endcap="flat"/>
           <w10:wrap type="none"/>
         </v:shape>
       </w:pict>
       <w:pict>
-        <v:shape id="shape_0" coordsize="1647,404" path="m1634,5l1433,5l1401,12l1373,30l1356,56l1351,87l1351,316l1356,347l1373,373l1401,391l1433,398l1634,398l1646,384l1646,352l1634,339l1419,339l1406,330l1406,226l1600,226l1613,214l1613,187l1600,175l1406,175l1406,73l1419,64l1634,64l1646,51l1646,19l1634,5xm925,295l901,316l901,334l911,343l941,369l976,387l1019,399l1068,403l1091,401l1114,399l1134,394l1153,387l1178,378l1197,364l1211,345l1068,345l1045,345l1026,341l1006,337l991,330l978,325l968,316l959,305l947,295l925,295xm1066,0l1042,2l1021,5l1001,11l982,18l964,26l950,37l938,49l927,62l915,78l908,98l908,141l913,159l932,189l948,201l971,209l989,216l1010,223l1033,228l1086,241l1107,246l1125,251l1139,258l1153,267l1162,279l1162,309l1153,323l1119,339l1096,345l1211,345l1224,332l1231,311l1231,267l1225,249l1206,219l1190,207l1169,199l1151,192l1130,187l1107,180l1054,169l1031,164l1014,157l999,150l985,141l976,127l976,98l985,83l1015,64l1038,58l1209,58l1195,42l1179,30l1162,21l1141,12l1118,5l1093,2l1066,0xm1209,58l1066,58l1088,58l1105,62l1121,67l1135,71l1144,78l1153,85l1172,106l1194,108l1220,89l1220,68l1209,58xm25,295l0,316l0,334l11,343l41,369l76,387l118,399l168,403l191,401l213,399l233,394l252,389l276,378l294,364l310,345l168,345l145,345l125,341l106,337l90,332l78,325l67,316l46,295l25,295xm166,2l141,2l120,5l101,11l81,18l64,26l49,37l37,49l26,62l12,78l7,98l7,141l12,159l32,189l48,201l71,209l88,216l109,223l132,230l185,241l206,246l224,253l238,258l252,267l261,279l261,309l252,323l219,339l196,345l310,345l322,332l329,311l329,267l324,249l304,219l288,207l268,201l251,192l229,187l206,180l153,169l131,164l113,157l99,150l85,141l76,127l76,98l85,83l115,64l138,58l308,58l294,42l278,30l261,21l240,12l217,5l192,2l166,2xm308,58l166,58l185,60l205,62l221,67l235,71l243,78l252,85l259,96l272,106l292,108l318,89l318,68l308,58xm500,0l463,0l447,16l447,248l451,285l458,314l472,338l490,361l514,380l543,392l576,399l615,403l652,399l686,392l714,380l739,361l751,345l615,345l590,343l569,338l553,332l539,321l529,305l522,290l516,267l514,239l514,16l500,0xm765,0l730,0l714,16l714,239l712,267l709,290l700,305l689,321l675,332l659,338l638,343l615,345l751,345l756,338l770,314l777,285l781,248l781,16l765,0xe" fillcolor="#003a36" stroked="f" o:allowincell="f" style="position:absolute;margin-left:68.7pt;margin-top:34.6pt;width:46.6pt;height:11.4pt;mso-wrap-style:none;v-text-anchor:middle;mso-position-horizontal-relative:page;mso-position-vertical-relative:page">
+        <v:shape id="shape_0" coordsize="1642,400" path="m1629,5l1428,5l1396,12l1368,30l1352,56l1347,87l1347,312l1352,343l1368,369l1396,387l1428,394l1629,394l1641,380l1641,348l1629,335l1414,335l1401,326l1401,224l1595,224l1608,212l1608,185l1595,173l1401,173l1401,73l1414,64l1629,64l1641,51l1641,19l1629,5xm922,293l898,312l898,330l908,339l938,365l973,383l1016,395l1065,399l1088,397l1111,395l1131,390l1150,383l1175,374l1194,360l1208,341l1065,341l1042,341l1023,337l1003,333l988,326l975,321l965,312l956,301l944,293l922,293xm1063,0l1039,2l1018,5l998,11l979,18l961,26l947,37l935,49l924,62l912,78l905,98l905,139l910,157l929,187l945,199l968,207l986,214l1007,221l1030,226l1083,239l1104,244l1122,249l1136,256l1150,265l1159,277l1159,305l1150,319l1116,335l1093,341l1208,341l1221,328l1228,307l1228,265l1222,247l1203,217l1187,205l1166,197l1148,190l1127,185l1104,178l1051,167l1028,162l1011,155l996,148l982,139l973,125l973,98l982,83l1012,64l1035,58l1206,58l1192,42l1176,30l1159,21l1138,12l1115,5l1090,2l1063,0xm1206,58l1063,58l1085,58l1102,62l1118,67l1132,71l1141,78l1150,85l1169,104l1191,106l1217,89l1217,68l1206,58xm25,293l0,312l0,330l11,339l41,365l76,383l118,395l168,399l191,397l213,395l233,390l252,385l275,374l293,360l309,341l168,341l145,341l125,337l106,333l90,328l78,321l67,312l46,293l25,293xm166,2l141,2l120,5l101,11l81,18l64,26l49,37l37,49l26,62l12,78l7,98l7,139l12,157l32,187l48,199l71,207l88,214l109,221l132,228l185,239l206,244l224,251l238,256l252,265l261,277l261,305l252,319l219,335l196,341l309,341l321,328l328,307l328,265l323,247l303,217l287,205l268,199l251,190l229,185l206,178l153,167l131,162l113,155l99,148l85,139l76,125l76,98l85,83l115,64l138,58l307,58l293,42l277,30l261,21l240,12l217,5l192,2l166,2xm307,58l166,58l185,60l205,62l221,67l235,71l243,78l252,85l259,96l272,104l291,106l317,89l317,68l307,58xm498,0l461,0l445,16l445,246l449,283l456,310l470,334l488,357l512,376l541,388l574,395l613,399l650,395l684,388l712,376l737,357l749,341l613,341l588,339l567,334l551,328l537,317l527,301l520,288l514,265l512,237l512,16l498,0xm763,0l728,0l712,16l712,237l710,265l707,288l698,301l687,317l673,328l657,334l636,339l613,341l749,341l754,334l768,310l775,283l779,246l779,16l763,0xe" fillcolor="#003a36" stroked="f" o:allowincell="f" style="position:absolute;margin-left:68.7pt;margin-top:34.6pt;width:46.5pt;height:11.25pt;mso-wrap-style:none;v-text-anchor:middle;mso-position-horizontal-relative:page;mso-position-vertical-relative:page">
           <v:fill o:detectmouseclick="t" type="solid" color2="#ffc5c9"/>
           <v:stroke color="#3465a4" joinstyle="round" endcap="flat"/>
           <w10:wrap type="none"/>
@@ -6237,6 +6234,7 @@
       <w:rPr>
         <w:rFonts w:ascii="Arial" w:hAnsi="Arial" w:cs="Arial" w:hint="default"/>
         <w:w w:val="117"/>
+        <w:color w:val="EF7F3D"/>
         <w:lang w:val="en-US" w:eastAsia="en-US" w:bidi="ar-SA"/>
       </w:rPr>
     </w:lvl>

</xml_diff>